<commit_message>
Playing with add, commit, modified
</commit_message>
<xml_diff>
--- a/Reports/VMA_3_Progonka.docx
+++ b/Reports/VMA_3_Progonka.docx
@@ -4775,10 +4775,21 @@
           <w:b/>
           <w:sz w:val="36"/>
           <w:szCs w:val="36"/>
+          <w:lang w:val="en-US"/>
         </w:rPr>
       </w:pPr>
       <w:bookmarkStart w:id="0" w:name="_GoBack"/>
       <w:bookmarkEnd w:id="0"/>
+    </w:p>
+    <w:p>
+      <w:pPr>
+        <w:rPr>
+          <w:rFonts w:ascii="Times New Roman" w:hAnsi="Times New Roman"/>
+          <w:b/>
+          <w:sz w:val="36"/>
+          <w:szCs w:val="36"/>
+        </w:rPr>
+      </w:pPr>
       <w:r>
         <w:rPr>
           <w:rFonts w:ascii="Times New Roman" w:hAnsi="Times New Roman"/>
@@ -4826,7 +4837,6 @@
           <w:sz w:val="36"/>
           <w:szCs w:val="36"/>
         </w:rPr>
-        <w:lastRenderedPageBreak/>
         <w:t>Вывод:</w:t>
       </w:r>
     </w:p>
@@ -5970,7 +5980,7 @@
 </file>
 
 <file path=customXml/itemProps1.xml><?xml version="1.0" encoding="utf-8"?>
-<ds:datastoreItem xmlns:ds="http://schemas.openxmlformats.org/officeDocument/2006/customXml" ds:itemID="{D3EEFD45-66CD-450B-BFA2-708B9FF9AE33}">
+<ds:datastoreItem xmlns:ds="http://schemas.openxmlformats.org/officeDocument/2006/customXml" ds:itemID="{7D698410-9D9D-4A1C-9231-E2E24BAAE0AE}">
   <ds:schemaRefs>
     <ds:schemaRef ds:uri="http://schemas.openxmlformats.org/officeDocument/2006/bibliography"/>
   </ds:schemaRefs>

</xml_diff>

<commit_message>
Testing deleting with rm.
</commit_message>
<xml_diff>
--- a/Reports/VMA_3_Progonka.docx
+++ b/Reports/VMA_3_Progonka.docx
@@ -899,25 +899,14 @@
         </w:rPr>
         <w:tab/>
       </w:r>
-      <w:proofErr w:type="spellStart"/>
-      <w:r>
-        <w:rPr>
-          <w:rFonts w:ascii="Times New Roman" w:hAnsi="Times New Roman"/>
-          <w:color w:val="000000"/>
-          <w:sz w:val="28"/>
-          <w:szCs w:val="28"/>
-        </w:rPr>
-        <w:t>Будник</w:t>
-      </w:r>
-      <w:proofErr w:type="spellEnd"/>
-      <w:r>
-        <w:rPr>
-          <w:rFonts w:ascii="Times New Roman" w:hAnsi="Times New Roman"/>
-          <w:color w:val="000000"/>
-          <w:sz w:val="28"/>
-          <w:szCs w:val="28"/>
-        </w:rPr>
-        <w:t xml:space="preserve"> </w:t>
+      <w:r>
+        <w:rPr>
+          <w:rFonts w:ascii="Times New Roman" w:hAnsi="Times New Roman"/>
+          <w:color w:val="000000"/>
+          <w:sz w:val="28"/>
+          <w:szCs w:val="28"/>
+        </w:rPr>
+        <w:t xml:space="preserve">Будник </w:t>
       </w:r>
       <w:r>
         <w:rPr>
@@ -1092,18 +1081,8 @@
           <w:sz w:val="28"/>
           <w:szCs w:val="28"/>
         </w:rPr>
-        <w:t xml:space="preserve"> является </w:t>
-      </w:r>
-      <w:proofErr w:type="spellStart"/>
-      <w:r>
-        <w:rPr>
-          <w:rFonts w:ascii="Times New Roman" w:hAnsi="Times New Roman"/>
-          <w:sz w:val="28"/>
-          <w:szCs w:val="28"/>
-        </w:rPr>
-        <w:t>трёхдиагональной</w:t>
-      </w:r>
-      <w:proofErr w:type="spellEnd"/>
+        <w:t xml:space="preserve"> является трёхдиагональной</w:t>
+      </w:r>
       <w:r>
         <w:rPr>
           <w:rFonts w:ascii="Times New Roman" w:hAnsi="Times New Roman"/>
@@ -1348,25 +1327,7 @@
           <w:sz w:val="28"/>
           <w:szCs w:val="28"/>
         </w:rPr>
-        <w:t xml:space="preserve">Провести анализ результатов, сравнить результаты с </w:t>
-      </w:r>
-      <w:proofErr w:type="gramStart"/>
-      <w:r>
-        <w:rPr>
-          <w:rFonts w:ascii="Times New Roman" w:hAnsi="Times New Roman"/>
-          <w:sz w:val="28"/>
-          <w:szCs w:val="28"/>
-        </w:rPr>
-        <w:t>полученными</w:t>
-      </w:r>
-      <w:proofErr w:type="gramEnd"/>
-      <w:r>
-        <w:rPr>
-          <w:rFonts w:ascii="Times New Roman" w:hAnsi="Times New Roman"/>
-          <w:sz w:val="28"/>
-          <w:szCs w:val="28"/>
-        </w:rPr>
-        <w:t xml:space="preserve"> при помощи метода Гаусса</w:t>
+        <w:t>Провести анализ результатов, сравнить результаты с полученными при помощи метода Гаусса</w:t>
       </w:r>
     </w:p>
     <w:p>
@@ -1466,29 +1427,7 @@
           <w:szCs w:val="28"/>
           <w:shd w:val="clear" w:color="auto" w:fill="FFFFFF"/>
         </w:rPr>
-        <w:t xml:space="preserve">Прямой ход метода прогонки (прямая прогонка) состоит в вычислении </w:t>
-      </w:r>
-      <w:proofErr w:type="spellStart"/>
-      <w:r>
-        <w:rPr>
-          <w:rFonts w:ascii="Times New Roman" w:hAnsi="Times New Roman"/>
-          <w:color w:val="000000"/>
-          <w:sz w:val="28"/>
-          <w:szCs w:val="28"/>
-          <w:shd w:val="clear" w:color="auto" w:fill="FFFFFF"/>
-        </w:rPr>
-        <w:t>прогоночных</w:t>
-      </w:r>
-      <w:proofErr w:type="spellEnd"/>
-      <w:r>
-        <w:rPr>
-          <w:rFonts w:ascii="Times New Roman" w:hAnsi="Times New Roman"/>
-          <w:color w:val="000000"/>
-          <w:sz w:val="28"/>
-          <w:szCs w:val="28"/>
-          <w:shd w:val="clear" w:color="auto" w:fill="FFFFFF"/>
-        </w:rPr>
-        <w:t xml:space="preserve"> коэффициентов </w:t>
+        <w:t>Прямой ход метода прогонки (прямая прогонка) состоит в вычислении прогоночных коэффициентов </w:t>
       </w:r>
       <w:r>
         <w:rPr>
@@ -2078,29 +2017,7 @@
           <w:szCs w:val="28"/>
           <w:shd w:val="clear" w:color="auto" w:fill="FFFFFF"/>
         </w:rPr>
-        <w:t xml:space="preserve">по </w:t>
-      </w:r>
-      <w:proofErr w:type="spellStart"/>
-      <w:r>
-        <w:rPr>
-          <w:rFonts w:ascii="Times New Roman" w:hAnsi="Times New Roman"/>
-          <w:color w:val="000000"/>
-          <w:sz w:val="28"/>
-          <w:szCs w:val="28"/>
-          <w:shd w:val="clear" w:color="auto" w:fill="FFFFFF"/>
-        </w:rPr>
-        <w:t>реккурентным</w:t>
-      </w:r>
-      <w:proofErr w:type="spellEnd"/>
-      <w:r>
-        <w:rPr>
-          <w:rFonts w:ascii="Times New Roman" w:hAnsi="Times New Roman"/>
-          <w:color w:val="000000"/>
-          <w:sz w:val="28"/>
-          <w:szCs w:val="28"/>
-          <w:shd w:val="clear" w:color="auto" w:fill="FFFFFF"/>
-        </w:rPr>
-        <w:t xml:space="preserve"> формулам α</w:t>
+        <w:t>по реккурентным формулам α</w:t>
       </w:r>
       <w:r>
         <w:rPr>
@@ -3250,7 +3167,6 @@
         </w:rPr>
         <w:t>α</w:t>
       </w:r>
-      <w:proofErr w:type="spellStart"/>
       <w:r>
         <w:rPr>
           <w:rFonts w:ascii="Times New Roman" w:hAnsi="Times New Roman"/>
@@ -3286,7 +3202,6 @@
         </w:rPr>
         <w:t>i</w:t>
       </w:r>
-      <w:proofErr w:type="spellEnd"/>
       <w:r>
         <w:rPr>
           <w:rFonts w:ascii="Times New Roman" w:hAnsi="Times New Roman"/>
@@ -3413,51 +3328,7 @@
           <w:szCs w:val="28"/>
           <w:shd w:val="clear" w:color="auto" w:fill="FFFFFF"/>
         </w:rPr>
-        <w:t xml:space="preserve">. </w:t>
-      </w:r>
-      <w:proofErr w:type="spellStart"/>
-      <w:r>
-        <w:rPr>
-          <w:rFonts w:ascii="Times New Roman" w:hAnsi="Times New Roman"/>
-          <w:color w:val="000000"/>
-          <w:sz w:val="28"/>
-          <w:szCs w:val="28"/>
-          <w:shd w:val="clear" w:color="auto" w:fill="FFFFFF"/>
-        </w:rPr>
-        <w:t>Даный</w:t>
-      </w:r>
-      <w:proofErr w:type="spellEnd"/>
-      <w:r>
-        <w:rPr>
-          <w:rFonts w:ascii="Times New Roman" w:hAnsi="Times New Roman"/>
-          <w:color w:val="000000"/>
-          <w:sz w:val="28"/>
-          <w:szCs w:val="28"/>
-          <w:shd w:val="clear" w:color="auto" w:fill="FFFFFF"/>
-        </w:rPr>
-        <w:t xml:space="preserve"> способ будет верен потому что</w:t>
-      </w:r>
-      <w:proofErr w:type="gramStart"/>
-      <w:r>
-        <w:rPr>
-          <w:rFonts w:ascii="Times New Roman" w:hAnsi="Times New Roman"/>
-          <w:color w:val="000000"/>
-          <w:sz w:val="28"/>
-          <w:szCs w:val="28"/>
-          <w:shd w:val="clear" w:color="auto" w:fill="FFFFFF"/>
-        </w:rPr>
-        <w:t xml:space="preserve"> А</w:t>
-      </w:r>
-      <w:proofErr w:type="gramEnd"/>
-      <w:r>
-        <w:rPr>
-          <w:rFonts w:ascii="Times New Roman" w:hAnsi="Times New Roman"/>
-          <w:color w:val="000000"/>
-          <w:sz w:val="28"/>
-          <w:szCs w:val="28"/>
-          <w:shd w:val="clear" w:color="auto" w:fill="FFFFFF"/>
-        </w:rPr>
-        <w:t xml:space="preserve"> = </w:t>
+        <w:t xml:space="preserve">. Даный способ будет верен потому что А = </w:t>
       </w:r>
       <w:r>
         <w:rPr>
@@ -4778,37 +4649,6 @@
           <w:lang w:val="en-US"/>
         </w:rPr>
       </w:pPr>
-      <w:bookmarkStart w:id="0" w:name="_GoBack"/>
-      <w:bookmarkEnd w:id="0"/>
-    </w:p>
-    <w:p>
-      <w:pPr>
-        <w:rPr>
-          <w:rFonts w:ascii="Times New Roman" w:hAnsi="Times New Roman"/>
-          <w:b/>
-          <w:sz w:val="36"/>
-          <w:szCs w:val="36"/>
-        </w:rPr>
-      </w:pPr>
-      <w:r>
-        <w:rPr>
-          <w:rFonts w:ascii="Times New Roman" w:hAnsi="Times New Roman"/>
-          <w:b/>
-          <w:sz w:val="36"/>
-          <w:szCs w:val="36"/>
-        </w:rPr>
-        <w:t>Результаты:</w:t>
-      </w:r>
-    </w:p>
-    <w:p>
-      <w:pPr>
-        <w:rPr>
-          <w:rFonts w:ascii="Times New Roman" w:hAnsi="Times New Roman"/>
-          <w:b/>
-          <w:sz w:val="36"/>
-          <w:szCs w:val="36"/>
-        </w:rPr>
-      </w:pPr>
     </w:p>
     <w:p>
       <w:pPr>
@@ -4820,23 +4660,56 @@
           <w:lang w:val="en-US"/>
         </w:rPr>
       </w:pPr>
-    </w:p>
-    <w:p>
-      <w:pPr>
+      <w:r>
         <w:rPr>
           <w:rFonts w:ascii="Times New Roman" w:hAnsi="Times New Roman"/>
           <w:b/>
           <w:sz w:val="36"/>
           <w:szCs w:val="36"/>
         </w:rPr>
-      </w:pPr>
-      <w:r>
+        <w:t>Результаты:</w:t>
+      </w:r>
+    </w:p>
+    <w:p>
+      <w:pPr>
         <w:rPr>
           <w:rFonts w:ascii="Times New Roman" w:hAnsi="Times New Roman"/>
           <w:b/>
           <w:sz w:val="36"/>
           <w:szCs w:val="36"/>
-        </w:rPr>
+          <w:lang w:val="en-US"/>
+        </w:rPr>
+      </w:pPr>
+      <w:r>
+        <w:rPr>
+          <w:rFonts w:ascii="Times New Roman" w:hAnsi="Times New Roman"/>
+          <w:b/>
+          <w:sz w:val="36"/>
+          <w:szCs w:val="36"/>
+          <w:lang w:val="en-US"/>
+        </w:rPr>
+        <w:t>dc</w:t>
+      </w:r>
+      <w:bookmarkStart w:id="0" w:name="_GoBack"/>
+      <w:bookmarkEnd w:id="0"/>
+    </w:p>
+    <w:p>
+      <w:pPr>
+        <w:rPr>
+          <w:rFonts w:ascii="Times New Roman" w:hAnsi="Times New Roman"/>
+          <w:b/>
+          <w:sz w:val="36"/>
+          <w:szCs w:val="36"/>
+        </w:rPr>
+      </w:pPr>
+      <w:r>
+        <w:rPr>
+          <w:rFonts w:ascii="Times New Roman" w:hAnsi="Times New Roman"/>
+          <w:b/>
+          <w:sz w:val="36"/>
+          <w:szCs w:val="36"/>
+        </w:rPr>
+        <w:lastRenderedPageBreak/>
         <w:t>Вывод:</w:t>
       </w:r>
     </w:p>
@@ -5980,7 +5853,7 @@
 </file>
 
 <file path=customXml/itemProps1.xml><?xml version="1.0" encoding="utf-8"?>
-<ds:datastoreItem xmlns:ds="http://schemas.openxmlformats.org/officeDocument/2006/customXml" ds:itemID="{7D698410-9D9D-4A1C-9231-E2E24BAAE0AE}">
+<ds:datastoreItem xmlns:ds="http://schemas.openxmlformats.org/officeDocument/2006/customXml" ds:itemID="{A22FB7E1-EF03-4B47-BAD4-FB1C29F80D34}">
   <ds:schemaRefs>
     <ds:schemaRef ds:uri="http://schemas.openxmlformats.org/officeDocument/2006/bibliography"/>
   </ds:schemaRefs>

</xml_diff>